<commit_message>
0.14 (priviledged mode added)
</commit_message>
<xml_diff>
--- a/payments/open-banking-direct-mode.docx
+++ b/payments/open-banking-direct-mode.docx
@@ -276,8 +276,6 @@
         </w:rPr>
         <w:t>Open Banking – Direct Mode</w:t>
       </w:r>
-      <w:bookmarkStart w:id="0" w:name="_GoBack"/>
-      <w:bookmarkEnd w:id="0"/>
     </w:p>
     <w:p>
       <w:pPr>
@@ -1048,7 +1046,27 @@
           <w:sz w:val="24"/>
           <w:szCs w:val="24"/>
         </w:rPr>
-        <w:t xml:space="preserve">The described system, from now on referred to as “Direct Mode” to distinguish it from the current way of accessing Open Banking APIs (“Standard Mode”). </w:t>
+        <w:t>The described system, from now on referred to as “Direct Mode” to</w:t>
+      </w:r>
+      <w:r>
+        <w:rPr>
+          <w:rFonts w:eastAsia="Times New Roman" w:cstheme="minorHAnsi"/>
+          <w:color w:val="172B4D"/>
+          <w:spacing w:val="-1"/>
+          <w:sz w:val="24"/>
+          <w:szCs w:val="24"/>
+        </w:rPr>
+        <w:t xml:space="preserve"> distinguish it from the original</w:t>
+      </w:r>
+      <w:r>
+        <w:rPr>
+          <w:rFonts w:eastAsia="Times New Roman" w:cstheme="minorHAnsi"/>
+          <w:color w:val="172B4D"/>
+          <w:spacing w:val="-1"/>
+          <w:sz w:val="24"/>
+          <w:szCs w:val="24"/>
+        </w:rPr>
+        <w:t xml:space="preserve"> way of accessing Open Banking APIs (“Standard Mode”). </w:t>
       </w:r>
       <w:r>
         <w:rPr>
@@ -1157,7 +1175,7 @@
           <v:shape id="_x0000_i1025" type="#_x0000_t75" style="width:512.45pt;height:302.45pt" o:ole="">
             <v:imagedata r:id="rId9" o:title=""/>
           </v:shape>
-          <o:OLEObject Type="Embed" ProgID="PowerPoint.Show.12" ShapeID="_x0000_i1025" DrawAspect="Content" ObjectID="_1652616608" r:id="rId10"/>
+          <o:OLEObject Type="Embed" ProgID="PowerPoint.Show.12" ShapeID="_x0000_i1025" DrawAspect="Content" ObjectID="_1652626890" r:id="rId10"/>
         </w:object>
       </w:r>
     </w:p>
@@ -1669,33 +1687,32 @@
           <w:sz w:val="24"/>
           <w:szCs w:val="24"/>
         </w:rPr>
-        <w:t xml:space="preserve">In addition to internal bank services, the Direct Mode </w:t>
-      </w:r>
-      <w:proofErr w:type="gramStart"/>
-      <w:r>
-        <w:rPr>
-          <w:rFonts w:eastAsia="Times New Roman" w:cstheme="minorHAnsi"/>
-          <w:bCs/>
-          <w:i/>
-          <w:color w:val="172B4D"/>
-          <w:spacing w:val="-1"/>
-          <w:sz w:val="24"/>
-          <w:szCs w:val="24"/>
-        </w:rPr>
-        <w:t>is only intended to be used</w:t>
-      </w:r>
-      <w:proofErr w:type="gramEnd"/>
-      <w:r>
-        <w:rPr>
-          <w:rFonts w:eastAsia="Times New Roman" w:cstheme="minorHAnsi"/>
-          <w:bCs/>
-          <w:i/>
-          <w:color w:val="172B4D"/>
-          <w:spacing w:val="-1"/>
-          <w:sz w:val="24"/>
-          <w:szCs w:val="24"/>
-        </w:rPr>
-        <w:t xml:space="preserve"> by selected and contracted parties.</w:t>
+        <w:t>Only after having successfully performed the one-time, per user, “bootstrap” process (which is close to identical to login in the Standard Mode), the more privileged Direct Mode is entered.</w:t>
+      </w:r>
+    </w:p>
+    <w:p>
+      <w:pPr>
+        <w:shd w:val="clear" w:color="auto" w:fill="FFFFFF"/>
+        <w:spacing w:before="100" w:beforeAutospacing="1" w:after="100" w:afterAutospacing="1" w:line="240" w:lineRule="auto"/>
+        <w:rPr>
+          <w:rFonts w:eastAsia="Times New Roman" w:cstheme="minorHAnsi"/>
+          <w:color w:val="172B4D"/>
+          <w:spacing w:val="-1"/>
+          <w:sz w:val="24"/>
+          <w:szCs w:val="24"/>
+        </w:rPr>
+      </w:pPr>
+      <w:bookmarkStart w:id="0" w:name="_GoBack"/>
+      <w:bookmarkEnd w:id="0"/>
+      <w:r>
+        <w:rPr>
+          <w:rFonts w:eastAsia="Times New Roman" w:cstheme="minorHAnsi"/>
+          <w:color w:val="172B4D"/>
+          <w:spacing w:val="-1"/>
+          <w:sz w:val="24"/>
+          <w:szCs w:val="24"/>
+        </w:rPr>
+        <w:t>In addition to internal bank services, the Direct Mode is only intended to be used by selected and contracted parties</w:t>
       </w:r>
     </w:p>
     <w:p>
@@ -2040,6 +2057,19 @@
           <w:sz w:val="24"/>
           <w:szCs w:val="24"/>
         </w:rPr>
+        <w:br w:type="column"/>
+      </w:r>
+      <w:r>
+        <w:rPr>
+          <w:rFonts w:eastAsia="Times New Roman" w:cstheme="minorHAnsi"/>
+          <w:b/>
+          <w:bCs/>
+          <w:color w:val="172B4D"/>
+          <w:spacing w:val="-1"/>
+          <w:sz w:val="24"/>
+          <w:szCs w:val="24"/>
+        </w:rPr>
+        <w:lastRenderedPageBreak/>
         <w:t>Human identity option</w:t>
       </w:r>
     </w:p>
@@ -2098,17 +2128,6 @@
           <w:sz w:val="24"/>
           <w:szCs w:val="24"/>
         </w:rPr>
-        <w:br w:type="column"/>
-      </w:r>
-      <w:r>
-        <w:rPr>
-          <w:rFonts w:eastAsia="Times New Roman" w:cstheme="minorHAnsi"/>
-          <w:color w:val="172B4D"/>
-          <w:spacing w:val="-1"/>
-          <w:sz w:val="24"/>
-          <w:szCs w:val="24"/>
-        </w:rPr>
-        <w:lastRenderedPageBreak/>
         <w:t>The following printout shows</w:t>
       </w:r>
       <w:r>
@@ -2363,10 +2382,10 @@
               <wp:anchor distT="0" distB="0" distL="114300" distR="114300" simplePos="0" relativeHeight="251659264" behindDoc="0" locked="1" layoutInCell="0" allowOverlap="1" wp14:anchorId="1D175F4B" wp14:editId="24AF7D2A">
                 <wp:simplePos x="0" y="0"/>
                 <wp:positionH relativeFrom="column">
-                  <wp:posOffset>132080</wp:posOffset>
+                  <wp:posOffset>149860</wp:posOffset>
                 </wp:positionH>
                 <wp:positionV relativeFrom="page">
-                  <wp:posOffset>1927225</wp:posOffset>
+                  <wp:posOffset>2871470</wp:posOffset>
                 </wp:positionV>
                 <wp:extent cx="2944495" cy="413385"/>
                 <wp:effectExtent l="0" t="0" r="27305" b="24765"/>
@@ -2428,7 +2447,7 @@
           </mc:Choice>
           <mc:Fallback>
             <w:pict>
-              <v:rect id="Rectangle 6" o:spid="_x0000_s1026" style="position:absolute;margin-left:10.4pt;margin-top:151.75pt;width:231.85pt;height:32.55pt;z-index:251659264;visibility:visible;mso-wrap-style:square;mso-width-percent:0;mso-height-percent:0;mso-wrap-distance-left:9pt;mso-wrap-distance-top:0;mso-wrap-distance-right:9pt;mso-wrap-distance-bottom:0;mso-position-horizontal:absolute;mso-position-horizontal-relative:text;mso-position-vertical:absolute;mso-position-vertical-relative:page;mso-width-percent:0;mso-height-percent:0;mso-width-relative:margin;mso-height-relative:margin;v-text-anchor:middle" o:gfxdata="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" o:allowincell="f" filled="f" strokecolor="red" strokeweight="1.25pt">
+              <v:rect id="Rectangle 6" o:spid="_x0000_s1026" style="position:absolute;margin-left:11.8pt;margin-top:226.1pt;width:231.85pt;height:32.55pt;z-index:251659264;visibility:visible;mso-wrap-style:square;mso-width-percent:0;mso-height-percent:0;mso-wrap-distance-left:9pt;mso-wrap-distance-top:0;mso-wrap-distance-right:9pt;mso-wrap-distance-bottom:0;mso-position-horizontal:absolute;mso-position-horizontal-relative:text;mso-position-vertical:absolute;mso-position-vertical-relative:page;mso-width-percent:0;mso-height-percent:0;mso-width-relative:margin;mso-height-relative:margin;v-text-anchor:middle" o:gfxdata="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" o:allowincell="f" filled="f" strokecolor="red" strokeweight="1.25pt">
                 <w10:wrap anchory="page"/>
                 <w10:anchorlock/>
               </v:rect>
@@ -5974,7 +5993,7 @@
           <w:sz w:val="20"/>
           <w:szCs w:val="20"/>
         </w:rPr>
-        <w:t>3</w:t>
+        <w:t>4</w:t>
       </w:r>
       <w:r>
         <w:rPr>
@@ -6053,7 +6072,7 @@
       <mc:AlternateContent>
         <mc:Choice Requires="wps">
           <w:drawing>
-            <wp:anchor distT="0" distB="0" distL="114300" distR="114300" simplePos="0" relativeHeight="251659264" behindDoc="0" locked="0" layoutInCell="1" allowOverlap="1" wp14:anchorId="69382339" wp14:editId="29AC3D0A">
+            <wp:anchor distT="0" distB="0" distL="114300" distR="114300" simplePos="0" relativeHeight="251659264" behindDoc="0" locked="0" layoutInCell="1" allowOverlap="1" wp14:anchorId="26CFAE6C" wp14:editId="08633483">
               <wp:simplePos x="0" y="0"/>
               <wp:positionH relativeFrom="column">
                 <wp:posOffset>-592455</wp:posOffset>
@@ -6129,7 +6148,7 @@
       <w:rPr>
         <w:noProof/>
       </w:rPr>
-      <w:t>3</w:t>
+      <w:t>4</w:t>
     </w:r>
     <w:r>
       <w:tab/>
@@ -6151,7 +6170,7 @@
       <w:rPr>
         <w:noProof/>
       </w:rPr>
-      <w:t>5</w:t>
+      <w:t>1</w:t>
     </w:r>
     <w:r>
       <w:rPr>
@@ -8112,7 +8131,7 @@
 </file>
 
 <file path=customXml/itemProps1.xml><?xml version="1.0" encoding="utf-8"?>
-<ds:datastoreItem xmlns:ds="http://schemas.openxmlformats.org/officeDocument/2006/customXml" ds:itemID="{23A859E7-FF1E-4124-A573-E8329B1A5DCA}">
+<ds:datastoreItem xmlns:ds="http://schemas.openxmlformats.org/officeDocument/2006/customXml" ds:itemID="{63C6E74C-E08E-4071-955D-784A45B5AEE6}">
   <ds:schemaRefs>
     <ds:schemaRef ds:uri="http://schemas.openxmlformats.org/officeDocument/2006/bibliography"/>
   </ds:schemaRefs>

</xml_diff>

<commit_message>
privileged added to image
</commit_message>
<xml_diff>
--- a/payments/open-banking-direct-mode.docx
+++ b/payments/open-banking-direct-mode.docx
@@ -55,10 +55,8 @@
                             <a:gd name="adj" fmla="val 10051"/>
                           </a:avLst>
                         </a:prstGeom>
-                        <a:solidFill>
-                          <a:srgbClr val="FFFFCC"/>
-                        </a:solidFill>
-                        <a:ln w="9525">
+                        <a:noFill/>
+                        <a:ln w="6350">
                           <a:solidFill>
                             <a:srgbClr val="000000"/>
                           </a:solidFill>
@@ -67,19 +65,7 @@
                           <a:tailEnd/>
                         </a:ln>
                         <a:effectLst/>
-                        <a:extLst>
-                          <a:ext uri="{AF507438-7753-43E0-B8FC-AC1667EBCBE1}">
-                            <a14:hiddenEffects xmlns:a14="http://schemas.microsoft.com/office/drawing/2010/main">
-                              <a:effectLst>
-                                <a:outerShdw dist="107763" dir="2700000" algn="ctr" rotWithShape="0">
-                                  <a:srgbClr val="808080">
-                                    <a:alpha val="50000"/>
-                                  </a:srgbClr>
-                                </a:outerShdw>
-                              </a:effectLst>
-                            </a14:hiddenEffects>
-                          </a:ext>
-                        </a:extLst>
+                        <a:extLst/>
                       </wps:spPr>
                       <wps:txbx>
                         <w:txbxContent>
@@ -179,9 +165,8 @@
           </mc:Choice>
           <mc:Fallback>
             <w:pict>
-              <v:roundrect id="Text Box 2" o:spid="_x0000_s1026" style="position:absolute;left:0;text-align:left;margin-left:478.55pt;margin-top:-22.55pt;width:69.6pt;height:39.2pt;z-index:251665408;visibility:visible;mso-wrap-style:square;mso-width-percent:0;mso-height-percent:0;mso-wrap-distance-left:9pt;mso-wrap-distance-top:0;mso-wrap-distance-right:9pt;mso-wrap-distance-bottom:0;mso-position-horizontal:absolute;mso-position-horizontal-relative:text;mso-position-vertical:absolute;mso-position-vertical-relative:text;mso-width-percent:0;mso-height-percent:0;mso-width-relative:page;mso-height-relative:page;v-text-anchor:middle" arcsize="6587f" o:gfxdata="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" fillcolor="#ffc">
+              <v:roundrect id="Text Box 2" o:spid="_x0000_s1026" style="position:absolute;left:0;text-align:left;margin-left:478.55pt;margin-top:-22.55pt;width:69.6pt;height:39.2pt;z-index:251665408;visibility:visible;mso-wrap-style:square;mso-width-percent:0;mso-height-percent:0;mso-wrap-distance-left:9pt;mso-wrap-distance-top:0;mso-wrap-distance-right:9pt;mso-wrap-distance-bottom:0;mso-position-horizontal:absolute;mso-position-horizontal-relative:text;mso-position-vertical:absolute;mso-position-vertical-relative:text;mso-width-percent:0;mso-height-percent:0;mso-width-relative:page;mso-height-relative:page;v-text-anchor:middle" arcsize="6587f" o:gfxdata="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" filled="f" strokeweight=".5pt">
                 <v:stroke joinstyle="miter"/>
-                <v:shadow opacity=".5" offset="6pt,6pt"/>
                 <v:textbox inset="1.5mm,1mm,0,.5mm">
                   <w:txbxContent>
                     <w:p>
@@ -1172,10 +1157,10 @@
             <v:path o:extrusionok="f" gradientshapeok="t" o:connecttype="rect"/>
             <o:lock v:ext="edit" aspectratio="t"/>
           </v:shapetype>
-          <v:shape id="_x0000_i1025" type="#_x0000_t75" style="width:512.45pt;height:302.45pt" o:ole="">
+          <v:shape id="_x0000_i1025" type="#_x0000_t75" style="width:520.95pt;height:307.95pt" o:ole="">
             <v:imagedata r:id="rId9" o:title=""/>
           </v:shape>
-          <o:OLEObject Type="Embed" ProgID="PowerPoint.Show.12" ShapeID="_x0000_i1025" DrawAspect="Content" ObjectID="_1652626890" r:id="rId10"/>
+          <o:OLEObject Type="Embed" ProgID="PowerPoint.Show.12" ShapeID="_x0000_i1025" DrawAspect="Content" ObjectID="_1652635398" r:id="rId10"/>
         </w:object>
       </w:r>
     </w:p>
@@ -1687,7 +1672,31 @@
           <w:sz w:val="24"/>
           <w:szCs w:val="24"/>
         </w:rPr>
-        <w:t>Only after having successfully performed the one-time, per user, “bootstrap” process (which is close to identical to login in the Standard Mode), the more privileged Direct Mode is entered.</w:t>
+        <w:t xml:space="preserve">Only after having successfully performed the one-time, per user, “bootstrap” process (which is close to identical to login </w:t>
+      </w:r>
+      <w:r>
+        <w:rPr>
+          <w:rFonts w:eastAsia="Times New Roman" w:cstheme="minorHAnsi"/>
+          <w:bCs/>
+          <w:i/>
+          <w:color w:val="172B4D"/>
+          <w:spacing w:val="-1"/>
+          <w:sz w:val="24"/>
+          <w:szCs w:val="24"/>
+        </w:rPr>
+        <w:t>in the Standard Mode), the privileged Direct Mode is enabl</w:t>
+      </w:r>
+      <w:r>
+        <w:rPr>
+          <w:rFonts w:eastAsia="Times New Roman" w:cstheme="minorHAnsi"/>
+          <w:bCs/>
+          <w:i/>
+          <w:color w:val="172B4D"/>
+          <w:spacing w:val="-1"/>
+          <w:sz w:val="24"/>
+          <w:szCs w:val="24"/>
+        </w:rPr>
+        <w:t>ed.</w:t>
       </w:r>
     </w:p>
     <w:p>
@@ -1702,8 +1711,6 @@
           <w:szCs w:val="24"/>
         </w:rPr>
       </w:pPr>
-      <w:bookmarkStart w:id="0" w:name="_GoBack"/>
-      <w:bookmarkEnd w:id="0"/>
       <w:r>
         <w:rPr>
           <w:rFonts w:eastAsia="Times New Roman" w:cstheme="minorHAnsi"/>
@@ -2693,7 +2700,7 @@
           <w:right w:val="single" w:sz="4" w:space="8" w:color="auto" w:shadow="1"/>
         </w:pBdr>
         <w:shd w:val="clear" w:color="auto" w:fill="FFFFEB"/>
-        <w:spacing w:after="0" w:line="240" w:lineRule="auto"/>
+        <w:spacing w:before="20" w:after="0" w:line="240" w:lineRule="auto"/>
         <w:ind w:left="142"/>
         <w:rPr>
           <w:rFonts w:ascii="Courier New" w:eastAsia="Times New Roman" w:hAnsi="Courier New" w:cs="Courier New"/>
@@ -2727,7 +2734,7 @@
           <w:right w:val="single" w:sz="4" w:space="8" w:color="auto" w:shadow="1"/>
         </w:pBdr>
         <w:shd w:val="clear" w:color="auto" w:fill="FFFFEB"/>
-        <w:spacing w:after="0" w:line="240" w:lineRule="auto"/>
+        <w:spacing w:before="20" w:after="0" w:line="240" w:lineRule="auto"/>
         <w:ind w:left="142"/>
         <w:rPr>
           <w:rFonts w:ascii="Courier New" w:eastAsia="Times New Roman" w:hAnsi="Courier New" w:cs="Courier New"/>
@@ -2785,7 +2792,7 @@
           <w:right w:val="single" w:sz="4" w:space="8" w:color="auto" w:shadow="1"/>
         </w:pBdr>
         <w:shd w:val="clear" w:color="auto" w:fill="FFFFEB"/>
-        <w:spacing w:after="0" w:line="240" w:lineRule="auto"/>
+        <w:spacing w:before="20" w:after="0" w:line="240" w:lineRule="auto"/>
         <w:ind w:left="142"/>
         <w:rPr>
           <w:rFonts w:ascii="Courier New" w:eastAsia="Times New Roman" w:hAnsi="Courier New" w:cs="Courier New"/>
@@ -2843,7 +2850,7 @@
           <w:right w:val="single" w:sz="4" w:space="8" w:color="auto" w:shadow="1"/>
         </w:pBdr>
         <w:shd w:val="clear" w:color="auto" w:fill="FFFFEB"/>
-        <w:spacing w:after="0" w:line="240" w:lineRule="auto"/>
+        <w:spacing w:before="20" w:after="0" w:line="240" w:lineRule="auto"/>
         <w:ind w:left="142"/>
         <w:rPr>
           <w:rFonts w:ascii="Courier New" w:eastAsia="Times New Roman" w:hAnsi="Courier New" w:cs="Courier New"/>
@@ -2949,7 +2956,7 @@
           <w:right w:val="single" w:sz="4" w:space="8" w:color="auto" w:shadow="1"/>
         </w:pBdr>
         <w:shd w:val="clear" w:color="auto" w:fill="FFFFEB"/>
-        <w:spacing w:after="0" w:line="240" w:lineRule="auto"/>
+        <w:spacing w:before="20" w:after="0" w:line="240" w:lineRule="auto"/>
         <w:ind w:left="142"/>
         <w:rPr>
           <w:rFonts w:ascii="Courier New" w:eastAsia="Times New Roman" w:hAnsi="Courier New" w:cs="Courier New"/>
@@ -3031,7 +3038,7 @@
           <w:right w:val="single" w:sz="4" w:space="8" w:color="auto" w:shadow="1"/>
         </w:pBdr>
         <w:shd w:val="clear" w:color="auto" w:fill="FFFFEB"/>
-        <w:spacing w:after="0" w:line="240" w:lineRule="auto"/>
+        <w:spacing w:before="20" w:after="0" w:line="240" w:lineRule="auto"/>
         <w:ind w:left="142"/>
         <w:rPr>
           <w:rFonts w:ascii="Courier New" w:eastAsia="Times New Roman" w:hAnsi="Courier New" w:cs="Courier New"/>
@@ -3113,7 +3120,7 @@
           <w:right w:val="single" w:sz="4" w:space="8" w:color="auto" w:shadow="1"/>
         </w:pBdr>
         <w:shd w:val="clear" w:color="auto" w:fill="FFFFEB"/>
-        <w:spacing w:after="0" w:line="240" w:lineRule="auto"/>
+        <w:spacing w:before="20" w:after="0" w:line="240" w:lineRule="auto"/>
         <w:ind w:left="142"/>
         <w:rPr>
           <w:rFonts w:ascii="Courier New" w:eastAsia="Times New Roman" w:hAnsi="Courier New" w:cs="Courier New"/>
@@ -3171,7 +3178,7 @@
           <w:right w:val="single" w:sz="4" w:space="8" w:color="auto" w:shadow="1"/>
         </w:pBdr>
         <w:shd w:val="clear" w:color="auto" w:fill="FFFFEB"/>
-        <w:spacing w:after="0" w:line="240" w:lineRule="auto"/>
+        <w:spacing w:before="20" w:after="0" w:line="240" w:lineRule="auto"/>
         <w:ind w:left="142"/>
         <w:rPr>
           <w:rFonts w:ascii="Courier New" w:eastAsia="Times New Roman" w:hAnsi="Courier New" w:cs="Courier New"/>
@@ -3336,7 +3343,19 @@
           <w:sz w:val="24"/>
           <w:szCs w:val="24"/>
         </w:rPr>
-        <w:t>SUID that</w:t>
+        <w:t xml:space="preserve">SUID </w:t>
+      </w:r>
+      <w:bookmarkStart w:id="0" w:name="_GoBack"/>
+      <w:bookmarkEnd w:id="0"/>
+      <w:r>
+        <w:rPr>
+          <w:rFonts w:eastAsia="Times New Roman" w:cstheme="minorHAnsi"/>
+          <w:color w:val="172B4D"/>
+          <w:spacing w:val="-1"/>
+          <w:sz w:val="24"/>
+          <w:szCs w:val="24"/>
+        </w:rPr>
+        <w:t>that</w:t>
       </w:r>
       <w:r>
         <w:rPr>
@@ -6072,7 +6091,7 @@
       <mc:AlternateContent>
         <mc:Choice Requires="wps">
           <w:drawing>
-            <wp:anchor distT="0" distB="0" distL="114300" distR="114300" simplePos="0" relativeHeight="251659264" behindDoc="0" locked="0" layoutInCell="1" allowOverlap="1" wp14:anchorId="26CFAE6C" wp14:editId="08633483">
+            <wp:anchor distT="0" distB="0" distL="114300" distR="114300" simplePos="0" relativeHeight="251659264" behindDoc="0" locked="0" layoutInCell="1" allowOverlap="1" wp14:anchorId="0DEE9E00" wp14:editId="163023E5">
               <wp:simplePos x="0" y="0"/>
               <wp:positionH relativeFrom="column">
                 <wp:posOffset>-592455</wp:posOffset>
@@ -6170,7 +6189,7 @@
       <w:rPr>
         <w:noProof/>
       </w:rPr>
-      <w:t>1</w:t>
+      <w:t>5</w:t>
     </w:r>
     <w:r>
       <w:rPr>
@@ -8131,7 +8150,7 @@
 </file>
 
 <file path=customXml/itemProps1.xml><?xml version="1.0" encoding="utf-8"?>
-<ds:datastoreItem xmlns:ds="http://schemas.openxmlformats.org/officeDocument/2006/customXml" ds:itemID="{63C6E74C-E08E-4071-955D-784A45B5AEE6}">
+<ds:datastoreItem xmlns:ds="http://schemas.openxmlformats.org/officeDocument/2006/customXml" ds:itemID="{056282D1-9F19-491A-8C7F-5153F5A8DA56}">
   <ds:schemaRefs>
     <ds:schemaRef ds:uri="http://schemas.openxmlformats.org/officeDocument/2006/bibliography"/>
   </ds:schemaRefs>

</xml_diff>

<commit_message>
0.15 - word smithing
</commit_message>
<xml_diff>
--- a/payments/open-banking-direct-mode.docx
+++ b/payments/open-banking-direct-mode.docx
@@ -1157,10 +1157,10 @@
             <v:path o:extrusionok="f" gradientshapeok="t" o:connecttype="rect"/>
             <o:lock v:ext="edit" aspectratio="t"/>
           </v:shapetype>
-          <v:shape id="_x0000_i1025" type="#_x0000_t75" style="width:520.95pt;height:307.95pt" o:ole="">
+          <v:shape id="_x0000_i1025" type="#_x0000_t75" style="width:520.9pt;height:308pt" o:ole="">
             <v:imagedata r:id="rId9" o:title=""/>
           </v:shape>
-          <o:OLEObject Type="Embed" ProgID="PowerPoint.Show.12" ShapeID="_x0000_i1025" DrawAspect="Content" ObjectID="_1652635398" r:id="rId10"/>
+          <o:OLEObject Type="Embed" ProgID="PowerPoint.Show.12" ShapeID="_x0000_i1025" DrawAspect="Content" ObjectID="_1652669413" r:id="rId10"/>
         </w:object>
       </w:r>
     </w:p>
@@ -1437,27 +1437,76 @@
         </w:rPr>
         <w:t xml:space="preserve">This method </w:t>
       </w:r>
-      <w:proofErr w:type="gramStart"/>
-      <w:r>
-        <w:rPr>
-          <w:rFonts w:eastAsia="Times New Roman" w:cstheme="minorHAnsi"/>
-          <w:color w:val="172B4D"/>
-          <w:spacing w:val="-1"/>
-          <w:sz w:val="24"/>
-          <w:szCs w:val="24"/>
-        </w:rPr>
-        <w:t>is only meant to be used</w:t>
-      </w:r>
-      <w:proofErr w:type="gramEnd"/>
-      <w:r>
-        <w:rPr>
-          <w:rFonts w:eastAsia="Times New Roman" w:cstheme="minorHAnsi"/>
-          <w:color w:val="172B4D"/>
-          <w:spacing w:val="-1"/>
-          <w:sz w:val="24"/>
-          <w:szCs w:val="24"/>
-        </w:rPr>
-        <w:t xml:space="preserve"> by bank-internal services for setting up the Direct Mode API for a specific user.</w:t>
+      <w:r>
+        <w:rPr>
+          <w:rFonts w:eastAsia="Times New Roman" w:cstheme="minorHAnsi"/>
+          <w:b/>
+          <w:color w:val="172B4D"/>
+          <w:spacing w:val="-1"/>
+          <w:sz w:val="24"/>
+          <w:szCs w:val="24"/>
+        </w:rPr>
+        <w:t>must</w:t>
+      </w:r>
+      <w:r>
+        <w:rPr>
+          <w:rFonts w:eastAsia="Times New Roman" w:cstheme="minorHAnsi"/>
+          <w:color w:val="172B4D"/>
+          <w:spacing w:val="-1"/>
+          <w:sz w:val="24"/>
+          <w:szCs w:val="24"/>
+        </w:rPr>
+        <w:t xml:space="preserve"> be</w:t>
+      </w:r>
+      <w:r>
+        <w:rPr>
+          <w:rFonts w:eastAsia="Times New Roman" w:cstheme="minorHAnsi"/>
+          <w:color w:val="172B4D"/>
+          <w:spacing w:val="-1"/>
+          <w:sz w:val="24"/>
+          <w:szCs w:val="24"/>
+        </w:rPr>
+        <w:t xml:space="preserve"> </w:t>
+      </w:r>
+      <w:r>
+        <w:rPr>
+          <w:rFonts w:eastAsia="Times New Roman" w:cstheme="minorHAnsi"/>
+          <w:color w:val="172B4D"/>
+          <w:spacing w:val="-1"/>
+          <w:sz w:val="24"/>
+          <w:szCs w:val="24"/>
+        </w:rPr>
+        <w:t xml:space="preserve">restricted to </w:t>
+      </w:r>
+      <w:r>
+        <w:rPr>
+          <w:rFonts w:eastAsia="Times New Roman" w:cstheme="minorHAnsi"/>
+          <w:color w:val="172B4D"/>
+          <w:spacing w:val="-1"/>
+          <w:sz w:val="24"/>
+          <w:szCs w:val="24"/>
+        </w:rPr>
+        <w:t xml:space="preserve">internal </w:t>
+      </w:r>
+      <w:r>
+        <w:rPr>
+          <w:rFonts w:eastAsia="Times New Roman" w:cstheme="minorHAnsi"/>
+          <w:color w:val="172B4D"/>
+          <w:spacing w:val="-1"/>
+          <w:sz w:val="24"/>
+          <w:szCs w:val="24"/>
+        </w:rPr>
+        <w:t xml:space="preserve">bank </w:t>
+      </w:r>
+      <w:r>
+        <w:rPr>
+          <w:rFonts w:eastAsia="Times New Roman" w:cstheme="minorHAnsi"/>
+          <w:color w:val="172B4D"/>
+          <w:spacing w:val="-1"/>
+          <w:sz w:val="24"/>
+          <w:szCs w:val="24"/>
+        </w:rPr>
+        <w:t>services for setting up the Direct Mode API for a specific user.</w:t>
       </w:r>
     </w:p>
     <w:p>
@@ -1548,6 +1597,111 @@
     <w:p>
       <w:pPr>
         <w:shd w:val="clear" w:color="auto" w:fill="FFFFFF"/>
+        <w:spacing w:before="100" w:beforeAutospacing="1" w:after="100" w:afterAutospacing="1" w:line="240" w:lineRule="auto"/>
+        <w:rPr>
+          <w:rFonts w:eastAsia="Times New Roman" w:cstheme="minorHAnsi"/>
+          <w:color w:val="172B4D"/>
+          <w:spacing w:val="-1"/>
+          <w:sz w:val="24"/>
+          <w:szCs w:val="24"/>
+        </w:rPr>
+      </w:pPr>
+      <w:r>
+        <w:rPr>
+          <w:rFonts w:eastAsia="Times New Roman" w:cstheme="minorHAnsi"/>
+          <w:color w:val="172B4D"/>
+          <w:spacing w:val="-1"/>
+          <w:sz w:val="24"/>
+          <w:szCs w:val="24"/>
+        </w:rPr>
+        <w:t>In addition to internal b</w:t>
+      </w:r>
+      <w:r>
+        <w:rPr>
+          <w:rFonts w:eastAsia="Times New Roman" w:cstheme="minorHAnsi"/>
+          <w:color w:val="172B4D"/>
+          <w:spacing w:val="-1"/>
+          <w:sz w:val="24"/>
+          <w:szCs w:val="24"/>
+        </w:rPr>
+        <w:t>ank services, the Direct Mode is (</w:t>
+      </w:r>
+      <w:r>
+        <w:rPr>
+          <w:rFonts w:eastAsia="Times New Roman" w:cstheme="minorHAnsi"/>
+          <w:color w:val="172B4D"/>
+          <w:spacing w:val="-1"/>
+          <w:sz w:val="24"/>
+          <w:szCs w:val="24"/>
+        </w:rPr>
+        <w:t xml:space="preserve">due to its </w:t>
+      </w:r>
+      <w:r>
+        <w:rPr>
+          <w:rFonts w:eastAsia="Times New Roman" w:cstheme="minorHAnsi"/>
+          <w:i/>
+          <w:color w:val="172B4D"/>
+          <w:spacing w:val="-1"/>
+          <w:sz w:val="24"/>
+          <w:szCs w:val="24"/>
+        </w:rPr>
+        <w:t>privileged</w:t>
+      </w:r>
+      <w:r>
+        <w:rPr>
+          <w:rFonts w:eastAsia="Times New Roman" w:cstheme="minorHAnsi"/>
+          <w:color w:val="172B4D"/>
+          <w:spacing w:val="-1"/>
+          <w:sz w:val="24"/>
+          <w:szCs w:val="24"/>
+        </w:rPr>
+        <w:t xml:space="preserve"> nature)</w:t>
+      </w:r>
+      <w:r>
+        <w:rPr>
+          <w:rFonts w:eastAsia="Times New Roman" w:cstheme="minorHAnsi"/>
+          <w:i/>
+          <w:color w:val="172B4D"/>
+          <w:spacing w:val="-1"/>
+          <w:sz w:val="24"/>
+          <w:szCs w:val="24"/>
+        </w:rPr>
+        <w:t>,</w:t>
+      </w:r>
+      <w:r>
+        <w:rPr>
+          <w:rFonts w:eastAsia="Times New Roman" w:cstheme="minorHAnsi"/>
+          <w:color w:val="172B4D"/>
+          <w:spacing w:val="-1"/>
+          <w:sz w:val="24"/>
+          <w:szCs w:val="24"/>
+        </w:rPr>
+        <w:t xml:space="preserve"> </w:t>
+      </w:r>
+      <w:r>
+        <w:rPr>
+          <w:rFonts w:eastAsia="Times New Roman" w:cstheme="minorHAnsi"/>
+          <w:color w:val="172B4D"/>
+          <w:spacing w:val="-1"/>
+          <w:sz w:val="24"/>
+          <w:szCs w:val="24"/>
+        </w:rPr>
+        <w:t>only intended to be used by selected and contracted parties</w:t>
+      </w:r>
+      <w:r>
+        <w:rPr>
+          <w:rFonts w:eastAsia="Times New Roman" w:cstheme="minorHAnsi"/>
+          <w:color w:val="172B4D"/>
+          <w:spacing w:val="-1"/>
+          <w:sz w:val="24"/>
+          <w:szCs w:val="24"/>
+        </w:rPr>
+        <w:t>.  Note though that services using the Direct Mode may expose APIs having fundamentally different characteristics, including being callable by PSD2-compliant TPPs.</w:t>
+      </w:r>
+    </w:p>
+    <w:p>
+      <w:pPr>
+        <w:shd w:val="clear" w:color="auto" w:fill="FFFFFF"/>
         <w:spacing w:before="326" w:after="0" w:line="240" w:lineRule="auto"/>
         <w:outlineLvl w:val="3"/>
         <w:rPr>
@@ -1637,7 +1791,19 @@
           <w:sz w:val="24"/>
           <w:szCs w:val="24"/>
         </w:rPr>
-        <w:t xml:space="preserve"> way would be through the TTP client certificates where services using the Direct Mode would typically use client certificates issued by the bank itself using a dedicated PKI.</w:t>
+        <w:t xml:space="preserve"> way would be through the TP</w:t>
+      </w:r>
+      <w:bookmarkStart w:id="0" w:name="_GoBack"/>
+      <w:bookmarkEnd w:id="0"/>
+      <w:r>
+        <w:rPr>
+          <w:rFonts w:eastAsia="Times New Roman" w:cstheme="minorHAnsi"/>
+          <w:color w:val="172B4D"/>
+          <w:spacing w:val="-1"/>
+          <w:sz w:val="24"/>
+          <w:szCs w:val="24"/>
+        </w:rPr>
+        <w:t>P client certificates where services using the Direct Mode would typically use client certificates issued by the bank itself using a dedicated PKI.</w:t>
       </w:r>
     </w:p>
     <w:p>
@@ -1672,7 +1838,7 @@
           <w:sz w:val="24"/>
           <w:szCs w:val="24"/>
         </w:rPr>
-        <w:t xml:space="preserve">Only after having successfully performed the one-time, per user, “bootstrap” process (which is close to identical to login </w:t>
+        <w:t>Only after the user has</w:t>
       </w:r>
       <w:r>
         <w:rPr>
@@ -1684,7 +1850,7 @@
           <w:sz w:val="24"/>
           <w:szCs w:val="24"/>
         </w:rPr>
-        <w:t>in the Standard Mode), the privileged Direct Mode is enabl</w:t>
+        <w:t xml:space="preserve"> successfully p</w:t>
       </w:r>
       <w:r>
         <w:rPr>
@@ -1696,30 +1862,67 @@
           <w:sz w:val="24"/>
           <w:szCs w:val="24"/>
         </w:rPr>
+        <w:t>erformed the one-time,</w:t>
+      </w:r>
+      <w:r>
+        <w:rPr>
+          <w:rFonts w:eastAsia="Times New Roman" w:cstheme="minorHAnsi"/>
+          <w:bCs/>
+          <w:i/>
+          <w:color w:val="172B4D"/>
+          <w:spacing w:val="-1"/>
+          <w:sz w:val="24"/>
+          <w:szCs w:val="24"/>
+        </w:rPr>
+        <w:t xml:space="preserve"> “bootstrap” process (which is close to identical to login </w:t>
+      </w:r>
+      <w:r>
+        <w:rPr>
+          <w:rFonts w:eastAsia="Times New Roman" w:cstheme="minorHAnsi"/>
+          <w:bCs/>
+          <w:i/>
+          <w:color w:val="172B4D"/>
+          <w:spacing w:val="-1"/>
+          <w:sz w:val="24"/>
+          <w:szCs w:val="24"/>
+        </w:rPr>
+        <w:t>in the</w:t>
+      </w:r>
+      <w:r>
+        <w:rPr>
+          <w:rFonts w:eastAsia="Times New Roman" w:cstheme="minorHAnsi"/>
+          <w:bCs/>
+          <w:i/>
+          <w:color w:val="172B4D"/>
+          <w:spacing w:val="-1"/>
+          <w:sz w:val="24"/>
+          <w:szCs w:val="24"/>
+        </w:rPr>
+        <w:t xml:space="preserve"> Standard Mode), the </w:t>
+      </w:r>
+      <w:r>
+        <w:rPr>
+          <w:rFonts w:eastAsia="Times New Roman" w:cstheme="minorHAnsi"/>
+          <w:bCs/>
+          <w:i/>
+          <w:color w:val="172B4D"/>
+          <w:spacing w:val="-1"/>
+          <w:sz w:val="24"/>
+          <w:szCs w:val="24"/>
+        </w:rPr>
+        <w:t>Direct Mode is enabl</w:t>
+      </w:r>
+      <w:r>
+        <w:rPr>
+          <w:rFonts w:eastAsia="Times New Roman" w:cstheme="minorHAnsi"/>
+          <w:bCs/>
+          <w:i/>
+          <w:color w:val="172B4D"/>
+          <w:spacing w:val="-1"/>
+          <w:sz w:val="24"/>
+          <w:szCs w:val="24"/>
+        </w:rPr>
         <w:t>ed.</w:t>
-      </w:r>
-    </w:p>
-    <w:p>
-      <w:pPr>
-        <w:shd w:val="clear" w:color="auto" w:fill="FFFFFF"/>
-        <w:spacing w:before="100" w:beforeAutospacing="1" w:after="100" w:afterAutospacing="1" w:line="240" w:lineRule="auto"/>
-        <w:rPr>
-          <w:rFonts w:eastAsia="Times New Roman" w:cstheme="minorHAnsi"/>
-          <w:color w:val="172B4D"/>
-          <w:spacing w:val="-1"/>
-          <w:sz w:val="24"/>
-          <w:szCs w:val="24"/>
-        </w:rPr>
-      </w:pPr>
-      <w:r>
-        <w:rPr>
-          <w:rFonts w:eastAsia="Times New Roman" w:cstheme="minorHAnsi"/>
-          <w:color w:val="172B4D"/>
-          <w:spacing w:val="-1"/>
-          <w:sz w:val="24"/>
-          <w:szCs w:val="24"/>
-        </w:rPr>
-        <w:t>In addition to internal bank services, the Direct Mode is only intended to be used by selected and contracted parties</w:t>
       </w:r>
     </w:p>
     <w:p>
@@ -3343,19 +3546,7 @@
           <w:sz w:val="24"/>
           <w:szCs w:val="24"/>
         </w:rPr>
-        <w:t xml:space="preserve">SUID </w:t>
-      </w:r>
-      <w:bookmarkStart w:id="0" w:name="_GoBack"/>
-      <w:bookmarkEnd w:id="0"/>
-      <w:r>
-        <w:rPr>
-          <w:rFonts w:eastAsia="Times New Roman" w:cstheme="minorHAnsi"/>
-          <w:color w:val="172B4D"/>
-          <w:spacing w:val="-1"/>
-          <w:sz w:val="24"/>
-          <w:szCs w:val="24"/>
-        </w:rPr>
-        <w:t>that</w:t>
+        <w:t>SUID that</w:t>
       </w:r>
       <w:r>
         <w:rPr>
@@ -6012,7 +6203,7 @@
           <w:sz w:val="20"/>
           <w:szCs w:val="20"/>
         </w:rPr>
-        <w:t>4</w:t>
+        <w:t>5</w:t>
       </w:r>
       <w:r>
         <w:rPr>
@@ -6032,7 +6223,7 @@
           <w:sz w:val="20"/>
           <w:szCs w:val="20"/>
         </w:rPr>
-        <w:t>ndgren.net@gmail.com, 2020-06-02</w:t>
+        <w:t>ndgren.net@gmail.com, 2020-06-03</w:t>
       </w:r>
     </w:p>
     <w:sectPr>
@@ -6091,7 +6282,7 @@
       <mc:AlternateContent>
         <mc:Choice Requires="wps">
           <w:drawing>
-            <wp:anchor distT="0" distB="0" distL="114300" distR="114300" simplePos="0" relativeHeight="251659264" behindDoc="0" locked="0" layoutInCell="1" allowOverlap="1" wp14:anchorId="0DEE9E00" wp14:editId="163023E5">
+            <wp:anchor distT="0" distB="0" distL="114300" distR="114300" simplePos="0" relativeHeight="251659264" behindDoc="0" locked="0" layoutInCell="1" allowOverlap="1" wp14:anchorId="636D16D2" wp14:editId="6B115B4A">
               <wp:simplePos x="0" y="0"/>
               <wp:positionH relativeFrom="column">
                 <wp:posOffset>-592455</wp:posOffset>
@@ -6167,7 +6358,7 @@
       <w:rPr>
         <w:noProof/>
       </w:rPr>
-      <w:t>4</w:t>
+      <w:t>5</w:t>
     </w:r>
     <w:r>
       <w:tab/>
@@ -6189,7 +6380,7 @@
       <w:rPr>
         <w:noProof/>
       </w:rPr>
-      <w:t>5</w:t>
+      <w:t>1</w:t>
     </w:r>
     <w:r>
       <w:rPr>
@@ -8150,7 +8341,7 @@
 </file>
 
 <file path=customXml/itemProps1.xml><?xml version="1.0" encoding="utf-8"?>
-<ds:datastoreItem xmlns:ds="http://schemas.openxmlformats.org/officeDocument/2006/customXml" ds:itemID="{056282D1-9F19-491A-8C7F-5153F5A8DA56}">
+<ds:datastoreItem xmlns:ds="http://schemas.openxmlformats.org/officeDocument/2006/customXml" ds:itemID="{62C4E8A2-B3F0-41A1-9645-30DD2D31B601}">
   <ds:schemaRefs>
     <ds:schemaRef ds:uri="http://schemas.openxmlformats.org/officeDocument/2006/bibliography"/>
   </ds:schemaRefs>

</xml_diff>